<commit_message>
made sure it was updated
</commit_message>
<xml_diff>
--- a/MyChat_Design_Document.docx
+++ b/MyChat_Design_Document.docx
@@ -164,15 +164,8 @@
       <w:r>
         <w:t xml:space="preserve">s and store the messages in the sliding window </w:t>
       </w:r>
-      <w:r>
-        <w:rPr>
-          <w:highlight w:val="yellow"/>
-        </w:rPr>
-        <w:t>//Are we using sliding window?</w:t>
-      </w:r>
-      <w:r>
-        <w:t xml:space="preserve"> </w:t>
-      </w:r>
+      <w:bookmarkStart w:id="0" w:name="_GoBack"/>
+      <w:bookmarkEnd w:id="0"/>
     </w:p>
     <w:p>
       <w:pPr>
@@ -203,8 +196,6 @@
       <w:r>
         <w:t>Sender will use updated ISN and decide to update the sliding window or resend the messages</w:t>
       </w:r>
-      <w:bookmarkStart w:id="0" w:name="_GoBack"/>
-      <w:bookmarkEnd w:id="0"/>
     </w:p>
     <w:p/>
     <w:p>
@@ -218,6 +209,9 @@
       <w:r>
         <w:t>Terminating the connection</w:t>
       </w:r>
+      <w:r>
+        <w:t>, when either sender sends FIN</w:t>
+      </w:r>
     </w:p>
     <w:p>
       <w:pPr>
@@ -228,7 +222,32 @@
         </w:numPr>
       </w:pPr>
       <w:r>
-        <w:t xml:space="preserve">Connection is broken when either side sends a FIN </w:t>
+        <w:t>Replies with ACK to make sure of broken connection and the connection will be broke</w:t>
+      </w:r>
+    </w:p>
+    <w:p/>
+    <w:p>
+      <w:pPr>
+        <w:pStyle w:val="ListParagraph"/>
+        <w:numPr>
+          <w:ilvl w:val="0"/>
+          <w:numId w:val="2"/>
+        </w:numPr>
+      </w:pPr>
+      <w:r>
+        <w:t>Heartbeat- show that other is still logged in</w:t>
+      </w:r>
+    </w:p>
+    <w:p>
+      <w:pPr>
+        <w:pStyle w:val="ListParagraph"/>
+        <w:numPr>
+          <w:ilvl w:val="1"/>
+          <w:numId w:val="2"/>
+        </w:numPr>
+      </w:pPr>
+      <w:r>
+        <w:t>LOG message every 10 seconds while logged in if no message is sent</w:t>
       </w:r>
     </w:p>
     <w:p/>
@@ -259,7 +278,10 @@
     <w:p>
       <w:proofErr w:type="gramStart"/>
       <w:r>
-        <w:t>256 character</w:t>
+        <w:t>150</w:t>
+      </w:r>
+      <w:r>
+        <w:t xml:space="preserve"> character</w:t>
       </w:r>
       <w:proofErr w:type="gramEnd"/>
       <w:r>
@@ -280,39 +302,43 @@
       <w:r>
         <w:t xml:space="preserve"> | </w:t>
       </w:r>
+      <w:r>
+        <w:t>13-bit</w:t>
+      </w:r>
+      <w:r>
+        <w:t xml:space="preserve"> message size |</w:t>
+      </w:r>
+      <w:r>
+        <w:t xml:space="preserve"> </w:t>
+      </w:r>
       <w:proofErr w:type="gramStart"/>
       <w:r>
-        <w:t>8 bit</w:t>
+        <w:t>3</w:t>
+      </w:r>
+      <w:r>
+        <w:t xml:space="preserve"> bit</w:t>
       </w:r>
       <w:proofErr w:type="gramEnd"/>
       <w:r>
-        <w:t xml:space="preserve"> message size | </w:t>
-      </w:r>
-      <w:r>
-        <w:rPr>
-          <w:highlight w:val="yellow"/>
-        </w:rPr>
-        <w:t>x bit checksum?</w:t>
-      </w:r>
-      <w:r>
-        <w:t xml:space="preserve"> |</w:t>
+        <w:t xml:space="preserve"> message type </w:t>
+      </w:r>
+      <w:r>
+        <w:t>| 16 bit checksum</w:t>
       </w:r>
       <w:r>
         <w:t xml:space="preserve"> </w:t>
       </w:r>
-      <w:proofErr w:type="gramStart"/>
-      <w:r>
-        <w:t>2 bit</w:t>
-      </w:r>
-      <w:proofErr w:type="gramEnd"/>
-      <w:r>
-        <w:t xml:space="preserve"> message type |</w:t>
+      <w:r>
+        <w:t>|</w:t>
       </w:r>
       <w:r>
         <w:t xml:space="preserve"> </w:t>
       </w:r>
       <w:r>
-        <w:t>variable length payload |</w:t>
+        <w:t xml:space="preserve">variable length payload </w:t>
+      </w:r>
+      <w:r>
+        <w:t>|</w:t>
       </w:r>
     </w:p>
     <w:p/>
@@ -363,6 +389,9 @@
             <w:r>
               <w:t>00</w:t>
             </w:r>
+            <w:r>
+              <w:t>0</w:t>
+            </w:r>
           </w:p>
         </w:tc>
         <w:tc>
@@ -385,6 +414,9 @@
             <w:tcW w:w="1782" w:type="dxa"/>
           </w:tcPr>
           <w:p>
+            <w:r>
+              <w:t>0</w:t>
+            </w:r>
             <w:r>
               <w:t>01</w:t>
             </w:r>
@@ -411,7 +443,7 @@
           </w:tcPr>
           <w:p>
             <w:r>
-              <w:t>10</w:t>
+              <w:t>100</w:t>
             </w:r>
           </w:p>
         </w:tc>
@@ -436,7 +468,13 @@
           </w:tcPr>
           <w:p>
             <w:r>
-              <w:t>11</w:t>
+              <w:t>0</w:t>
+            </w:r>
+            <w:r>
+              <w:t>1</w:t>
+            </w:r>
+            <w:r>
+              <w:t>0</w:t>
             </w:r>
           </w:p>
         </w:tc>
@@ -446,7 +484,32 @@
           </w:tcPr>
           <w:p>
             <w:r>
-              <w:t>-</w:t>
+              <w:t>REQ</w:t>
+            </w:r>
+          </w:p>
+        </w:tc>
+      </w:tr>
+      <w:tr>
+        <w:trPr>
+          <w:trHeight w:val="270"/>
+        </w:trPr>
+        <w:tc>
+          <w:tcPr>
+            <w:tcW w:w="1782" w:type="dxa"/>
+          </w:tcPr>
+          <w:p>
+            <w:r>
+              <w:t>011</w:t>
+            </w:r>
+          </w:p>
+        </w:tc>
+        <w:tc>
+          <w:tcPr>
+            <w:tcW w:w="1782" w:type="dxa"/>
+          </w:tcPr>
+          <w:p>
+            <w:r>
+              <w:t>LOG</w:t>
             </w:r>
           </w:p>
         </w:tc>

</xml_diff>